<commit_message>
run 2 3 old
</commit_message>
<xml_diff>
--- a/Documents/Print.docx
+++ b/Documents/Print.docx
@@ -2,8 +2,37 @@
 <file path=word/document.xml><?xml version="1.0" encoding="utf-8"?>
 <w:document xmlns:wpc="http://schemas.microsoft.com/office/word/2010/wordprocessingCanvas" xmlns:cx="http://schemas.microsoft.com/office/drawing/2014/chartex" xmlns:cx1="http://schemas.microsoft.com/office/drawing/2015/9/8/chartex" xmlns:cx2="http://schemas.microsoft.com/office/drawing/2015/10/21/chartex" xmlns:cx3="http://schemas.microsoft.com/office/drawing/2016/5/9/chartex" xmlns:cx4="http://schemas.microsoft.com/office/drawing/2016/5/10/chartex" xmlns:cx5="http://schemas.microsoft.com/office/drawing/2016/5/11/chartex" xmlns:cx6="http://schemas.microsoft.com/office/drawing/2016/5/12/chartex" xmlns:cx7="http://schemas.microsoft.com/office/drawing/2016/5/13/chartex" xmlns:cx8="http://schemas.microsoft.com/office/drawing/2016/5/14/chartex" xmlns:mc="http://schemas.openxmlformats.org/markup-compatibility/2006" xmlns:aink="http://schemas.microsoft.com/office/drawing/2016/ink" xmlns:am3d="http://schemas.microsoft.com/office/drawing/2017/model3d" xmlns:o="urn:schemas-microsoft-com:office:office" xmlns:oel="http://schemas.microsoft.com/office/2019/extlst" xmlns:r="http://schemas.openxmlformats.org/officeDocument/2006/relationships" xmlns:m="http://schemas.openxmlformats.org/officeDocument/2006/math" xmlns:v="urn:schemas-microsoft-com:vml" xmlns:wp14="http://schemas.microsoft.com/office/word/2010/wordprocessingDrawing" xmlns:wp="http://schemas.openxmlformats.org/drawingml/2006/wordprocessingDrawing" xmlns:w10="urn:schemas-microsoft-com:office:word" xmlns:w="http://schemas.openxmlformats.org/wordprocessingml/2006/main" xmlns:w14="http://schemas.microsoft.com/office/word/2010/wordml" xmlns:w15="http://schemas.microsoft.com/office/word/2012/wordml" xmlns:w16cex="http://schemas.microsoft.com/office/word/2018/wordml/cex" xmlns:w16cid="http://schemas.microsoft.com/office/word/2016/wordml/cid" xmlns:w16="http://schemas.microsoft.com/office/word/2018/wordml" xmlns:w16sdtdh="http://schemas.microsoft.com/office/word/2020/wordml/sdtdatahash" xmlns:w16se="http://schemas.microsoft.com/office/word/2015/wordml/symex" xmlns:wpg="http://schemas.microsoft.com/office/word/2010/wordprocessingGroup" xmlns:wpi="http://schemas.microsoft.com/office/word/2010/wordprocessingInk" xmlns:wne="http://schemas.microsoft.com/office/word/2006/wordml" xmlns:wps="http://schemas.microsoft.com/office/word/2010/wordprocessingShape" mc:Ignorable="w14 w15 w16se w16cid w16 w16cex w16sdtdh wp14">
   <w:body>
-    <w:p/>
-    <w:p/>
+    <w:p>
+      <w:pPr>
+        <w:rPr>
+          <w:b/>
+          <w:bCs/>
+          <w:color w:val="595959" w:themeColor="text1" w:themeTint="A6"/>
+          <w:sz w:val="96"/>
+          <w:szCs w:val="96"/>
+        </w:rPr>
+      </w:pPr>
+      <w:r>
+        <w:rPr>
+          <w:b/>
+          <w:bCs/>
+          <w:color w:val="595959" w:themeColor="text1" w:themeTint="A6"/>
+          <w:sz w:val="96"/>
+          <w:szCs w:val="96"/>
+        </w:rPr>
+        <w:t xml:space="preserve">             </w:t>
+      </w:r>
+      <w:r>
+        <w:rPr>
+          <w:b/>
+          <w:bCs/>
+          <w:color w:val="595959" w:themeColor="text1" w:themeTint="A6"/>
+          <w:sz w:val="96"/>
+          <w:szCs w:val="96"/>
+        </w:rPr>
+        <w:t>FLL Mat</w:t>
+      </w:r>
+    </w:p>
     <w:p>
       <w:pPr>
         <w:tabs>
@@ -30,7 +59,7 @@
                     <pic:cNvPicPr/>
                   </pic:nvPicPr>
                   <pic:blipFill rotWithShape="1">
-                    <a:blip r:embed="rId4">
+                    <a:blip r:embed="rId5">
                       <a:extLst>
                         <a:ext uri="{28A0092B-C50C-407E-A947-70E740481C1C}">
                           <a14:useLocalDpi xmlns:a14="http://schemas.microsoft.com/office/drawing/2010/main" val="0"/>
@@ -67,24 +96,106 @@
         <w:t xml:space="preserve">         </w:t>
       </w:r>
     </w:p>
-    <w:p/>
-    <w:p/>
-    <w:p/>
-    <w:p/>
-    <w:p/>
-    <w:p/>
-    <w:p/>
-    <w:p/>
-    <w:p/>
-    <w:p>
-      <w:pPr>
-        <w:jc w:val="center"/>
-      </w:pPr>
-    </w:p>
-    <w:p>
-      <w:pPr>
-        <w:jc w:val="center"/>
-      </w:pPr>
+    <w:p>
+      <w:pPr>
+        <w:rPr>
+          <w:b/>
+          <w:bCs/>
+          <w:color w:val="595959" w:themeColor="text1" w:themeTint="A6"/>
+          <w:sz w:val="96"/>
+          <w:szCs w:val="96"/>
+        </w:rPr>
+      </w:pPr>
+      <w:r>
+        <w:rPr>
+          <w:b/>
+          <w:bCs/>
+          <w:color w:val="595959" w:themeColor="text1" w:themeTint="A6"/>
+          <w:sz w:val="96"/>
+          <w:szCs w:val="96"/>
+        </w:rPr>
+        <w:t xml:space="preserve">             Survey</w:t>
+      </w:r>
+    </w:p>
+    <w:p>
+      <w:pPr>
+        <w:jc w:val="center"/>
+      </w:pPr>
+      <w:r>
+        <w:rPr>
+          <w:noProof/>
+        </w:rPr>
+        <w:drawing>
+          <wp:inline distT="0" distB="0" distL="0" distR="0" wp14:anchorId="3A250E2F" wp14:editId="1BFA2215">
+            <wp:extent cx="4019003" cy="1691640"/>
+            <wp:effectExtent l="0" t="0" r="635" b="3810"/>
+            <wp:docPr id="11" name="Picture 11" descr="Chart, pie chart&#10;&#10;Description automatically generated"/>
+            <wp:cNvGraphicFramePr>
+              <a:graphicFrameLocks xmlns:a="http://schemas.openxmlformats.org/drawingml/2006/main" noChangeAspect="1"/>
+            </wp:cNvGraphicFramePr>
+            <a:graphic xmlns:a="http://schemas.openxmlformats.org/drawingml/2006/main">
+              <a:graphicData uri="http://schemas.openxmlformats.org/drawingml/2006/picture">
+                <pic:pic xmlns:pic="http://schemas.openxmlformats.org/drawingml/2006/picture">
+                  <pic:nvPicPr>
+                    <pic:cNvPr id="11" name="Picture 11" descr="Chart, pie chart&#10;&#10;Description automatically generated"/>
+                    <pic:cNvPicPr>
+                      <a:picLocks noChangeAspect="1" noChangeArrowheads="1"/>
+                    </pic:cNvPicPr>
+                  </pic:nvPicPr>
+                  <pic:blipFill>
+                    <a:blip r:embed="rId6" cstate="print">
+                      <a:extLst>
+                        <a:ext uri="{28A0092B-C50C-407E-A947-70E740481C1C}">
+                          <a14:useLocalDpi xmlns:a14="http://schemas.microsoft.com/office/drawing/2010/main" val="0"/>
+                        </a:ext>
+                      </a:extLst>
+                    </a:blip>
+                    <a:srcRect/>
+                    <a:stretch>
+                      <a:fillRect/>
+                    </a:stretch>
+                  </pic:blipFill>
+                  <pic:spPr bwMode="auto">
+                    <a:xfrm>
+                      <a:off x="0" y="0"/>
+                      <a:ext cx="4030128" cy="1696323"/>
+                    </a:xfrm>
+                    <a:prstGeom prst="rect">
+                      <a:avLst/>
+                    </a:prstGeom>
+                    <a:noFill/>
+                    <a:ln>
+                      <a:noFill/>
+                    </a:ln>
+                  </pic:spPr>
+                </pic:pic>
+              </a:graphicData>
+            </a:graphic>
+          </wp:inline>
+        </w:drawing>
+      </w:r>
+    </w:p>
+    <w:p>
+      <w:pPr>
+        <w:jc w:val="center"/>
+        <w:rPr>
+          <w:b/>
+          <w:bCs/>
+          <w:color w:val="595959" w:themeColor="text1" w:themeTint="A6"/>
+          <w:sz w:val="96"/>
+          <w:szCs w:val="96"/>
+        </w:rPr>
+      </w:pPr>
+      <w:r>
+        <w:rPr>
+          <w:b/>
+          <w:bCs/>
+          <w:color w:val="595959" w:themeColor="text1" w:themeTint="A6"/>
+          <w:sz w:val="96"/>
+          <w:szCs w:val="96"/>
+        </w:rPr>
+        <w:t>Internet</w:t>
+      </w:r>
     </w:p>
     <w:p>
       <w:pPr>
@@ -120,7 +231,7 @@
                     <pic:cNvPicPr/>
                   </pic:nvPicPr>
                   <pic:blipFill>
-                    <a:blip r:embed="rId5" cstate="print">
+                    <a:blip r:embed="rId7" cstate="print">
                       <a:extLst>
                         <a:ext uri="{28A0092B-C50C-407E-A947-70E740481C1C}">
                           <a14:useLocalDpi xmlns:a14="http://schemas.microsoft.com/office/drawing/2010/main" val="0"/>
@@ -166,7 +277,7 @@
                     <pic:cNvPicPr/>
                   </pic:nvPicPr>
                   <pic:blipFill>
-                    <a:blip r:embed="rId6" cstate="print">
+                    <a:blip r:embed="rId8" cstate="print">
                       <a:extLst>
                         <a:ext uri="{28A0092B-C50C-407E-A947-70E740481C1C}">
                           <a14:useLocalDpi xmlns:a14="http://schemas.microsoft.com/office/drawing/2010/main" val="0"/>
@@ -196,6 +307,58 @@
         <w:rPr>
           <w:noProof/>
         </w:rPr>
+        <w:t xml:space="preserve"> </w:t>
+      </w:r>
+      <w:r>
+        <w:rPr>
+          <w:noProof/>
+        </w:rPr>
+        <w:drawing>
+          <wp:inline distT="0" distB="0" distL="0" distR="0" wp14:anchorId="53BD9CB5" wp14:editId="2C31AB4B">
+            <wp:extent cx="994773" cy="687241"/>
+            <wp:effectExtent l="0" t="0" r="0" b="0"/>
+            <wp:docPr id="1" name="Picture 1" descr="A picture containing text, sign&#10;&#10;Description automatically generated"/>
+            <wp:cNvGraphicFramePr>
+              <a:graphicFrameLocks xmlns:a="http://schemas.openxmlformats.org/drawingml/2006/main" noChangeAspect="1"/>
+            </wp:cNvGraphicFramePr>
+            <a:graphic xmlns:a="http://schemas.openxmlformats.org/drawingml/2006/main">
+              <a:graphicData uri="http://schemas.openxmlformats.org/drawingml/2006/picture">
+                <pic:pic xmlns:pic="http://schemas.openxmlformats.org/drawingml/2006/picture">
+                  <pic:nvPicPr>
+                    <pic:cNvPr id="1" name="Picture 1" descr="A picture containing text, sign&#10;&#10;Description automatically generated"/>
+                    <pic:cNvPicPr/>
+                  </pic:nvPicPr>
+                  <pic:blipFill>
+                    <a:blip r:embed="rId9" cstate="print">
+                      <a:extLst>
+                        <a:ext uri="{28A0092B-C50C-407E-A947-70E740481C1C}">
+                          <a14:useLocalDpi xmlns:a14="http://schemas.microsoft.com/office/drawing/2010/main" val="0"/>
+                        </a:ext>
+                      </a:extLst>
+                    </a:blip>
+                    <a:stretch>
+                      <a:fillRect/>
+                    </a:stretch>
+                  </pic:blipFill>
+                  <pic:spPr>
+                    <a:xfrm>
+                      <a:off x="0" y="0"/>
+                      <a:ext cx="1004387" cy="693883"/>
+                    </a:xfrm>
+                    <a:prstGeom prst="rect">
+                      <a:avLst/>
+                    </a:prstGeom>
+                  </pic:spPr>
+                </pic:pic>
+              </a:graphicData>
+            </a:graphic>
+          </wp:inline>
+        </w:drawing>
+      </w:r>
+      <w:r>
+        <w:rPr>
+          <w:noProof/>
+        </w:rPr>
         <w:drawing>
           <wp:inline distT="0" distB="0" distL="0" distR="0" wp14:anchorId="5246759D" wp14:editId="741AFA5F">
             <wp:extent cx="2135775" cy="1186542"/>
@@ -212,7 +375,7 @@
                     <pic:cNvPicPr/>
                   </pic:nvPicPr>
                   <pic:blipFill>
-                    <a:blip r:embed="rId7" cstate="print">
+                    <a:blip r:embed="rId10" cstate="print">
                       <a:extLst>
                         <a:ext uri="{28A0092B-C50C-407E-A947-70E740481C1C}">
                           <a14:useLocalDpi xmlns:a14="http://schemas.microsoft.com/office/drawing/2010/main" val="0"/>
@@ -265,7 +428,7 @@
                     <pic:cNvPicPr/>
                   </pic:nvPicPr>
                   <pic:blipFill>
-                    <a:blip r:embed="rId8" cstate="print">
+                    <a:blip r:embed="rId11" cstate="print">
                       <a:extLst>
                         <a:ext uri="{28A0092B-C50C-407E-A947-70E740481C1C}">
                           <a14:useLocalDpi xmlns:a14="http://schemas.microsoft.com/office/drawing/2010/main" val="0"/>
@@ -295,46 +458,6 @@
     <w:p>
       <w:pPr>
         <w:jc w:val="center"/>
-      </w:pPr>
-    </w:p>
-    <w:p>
-      <w:pPr>
-        <w:jc w:val="center"/>
-      </w:pPr>
-    </w:p>
-    <w:p>
-      <w:pPr>
-        <w:jc w:val="center"/>
-      </w:pPr>
-    </w:p>
-    <w:p>
-      <w:pPr>
-        <w:jc w:val="center"/>
-      </w:pPr>
-    </w:p>
-    <w:p>
-      <w:pPr>
-        <w:jc w:val="center"/>
-      </w:pPr>
-    </w:p>
-    <w:p>
-      <w:pPr>
-        <w:jc w:val="center"/>
-      </w:pPr>
-    </w:p>
-    <w:p>
-      <w:pPr>
-        <w:jc w:val="center"/>
-      </w:pPr>
-    </w:p>
-    <w:p>
-      <w:pPr>
-        <w:jc w:val="center"/>
-      </w:pPr>
-    </w:p>
-    <w:p>
-      <w:pPr>
-        <w:jc w:val="center"/>
         <w:sectPr>
           <w:pgSz w:w="15840" w:h="12240" w:orient="landscape"/>
           <w:pgMar w:top="720" w:right="720" w:bottom="720" w:left="720" w:header="708" w:footer="708" w:gutter="0"/>
@@ -345,15 +468,87 @@
           <w:docGrid w:linePitch="360"/>
         </w:sectPr>
       </w:pPr>
-    </w:p>
-    <w:p>
-      <w:pPr>
-        <w:jc w:val="center"/>
-      </w:pPr>
-      <w:r>
+      <w:r>
+        <w:rPr>
+          <w:noProof/>
+        </w:rPr>
+        <w:drawing>
+          <wp:inline distT="0" distB="0" distL="0" distR="0" wp14:anchorId="46E2865B" wp14:editId="1861FEED">
+            <wp:extent cx="2818130" cy="1097280"/>
+            <wp:effectExtent l="0" t="0" r="1270" b="7620"/>
+            <wp:docPr id="10" name="Picture 10" descr="Logo, company name&#10;&#10;Description automatically generated"/>
+            <wp:cNvGraphicFramePr>
+              <a:graphicFrameLocks xmlns:a="http://schemas.openxmlformats.org/drawingml/2006/main" noChangeAspect="1"/>
+            </wp:cNvGraphicFramePr>
+            <a:graphic xmlns:a="http://schemas.openxmlformats.org/drawingml/2006/main">
+              <a:graphicData uri="http://schemas.openxmlformats.org/drawingml/2006/picture">
+                <pic:pic xmlns:pic="http://schemas.openxmlformats.org/drawingml/2006/picture">
+                  <pic:nvPicPr>
+                    <pic:cNvPr id="10" name="Picture 10" descr="Logo, company name&#10;&#10;Description automatically generated"/>
+                    <pic:cNvPicPr/>
+                  </pic:nvPicPr>
+                  <pic:blipFill rotWithShape="1">
+                    <a:blip r:embed="rId12" cstate="print">
+                      <a:extLst>
+                        <a:ext uri="{28A0092B-C50C-407E-A947-70E740481C1C}">
+                          <a14:useLocalDpi xmlns:a14="http://schemas.microsoft.com/office/drawing/2010/main" val="0"/>
+                        </a:ext>
+                      </a:extLst>
+                    </a:blip>
+                    <a:srcRect t="29743" b="31321"/>
+                    <a:stretch/>
+                  </pic:blipFill>
+                  <pic:spPr bwMode="auto">
+                    <a:xfrm>
+                      <a:off x="0" y="0"/>
+                      <a:ext cx="2818130" cy="1097280"/>
+                    </a:xfrm>
+                    <a:prstGeom prst="rect">
+                      <a:avLst/>
+                    </a:prstGeom>
+                    <a:ln>
+                      <a:noFill/>
+                    </a:ln>
+                    <a:extLst>
+                      <a:ext uri="{53640926-AAD7-44D8-BBD7-CCE9431645EC}">
+                        <a14:shadowObscured xmlns:a14="http://schemas.microsoft.com/office/drawing/2010/main"/>
+                      </a:ext>
+                    </a:extLst>
+                  </pic:spPr>
+                </pic:pic>
+              </a:graphicData>
+            </a:graphic>
+          </wp:inline>
+        </w:drawing>
+      </w:r>
+    </w:p>
+    <w:p>
+      <w:pPr>
+        <w:jc w:val="center"/>
+        <w:rPr>
+          <w:b/>
+          <w:bCs/>
+          <w:color w:val="595959" w:themeColor="text1" w:themeTint="A6"/>
+          <w:sz w:val="96"/>
+          <w:szCs w:val="96"/>
+        </w:rPr>
+      </w:pPr>
+      <w:r>
+        <w:rPr>
+          <w:b/>
+          <w:bCs/>
+          <w:color w:val="595959" w:themeColor="text1" w:themeTint="A6"/>
+          <w:sz w:val="96"/>
+          <w:szCs w:val="96"/>
+        </w:rPr>
         <w:lastRenderedPageBreak/>
-        <w:t xml:space="preserve">      </w:t>
-      </w:r>
+        <w:t>Books</w:t>
+      </w:r>
+    </w:p>
+    <w:p>
+      <w:pPr>
+        <w:jc w:val="center"/>
+      </w:pPr>
     </w:p>
     <w:p>
       <w:pPr>
@@ -367,9 +562,9 @@
           <w:noProof/>
         </w:rPr>
         <w:drawing>
-          <wp:inline distT="0" distB="0" distL="0" distR="0" wp14:anchorId="1851D415" wp14:editId="14CA29F4">
-            <wp:extent cx="1874067" cy="2876170"/>
-            <wp:effectExtent l="0" t="0" r="0" b="635"/>
+          <wp:inline distT="0" distB="0" distL="0" distR="0" wp14:anchorId="1851D415" wp14:editId="5F0AE54D">
+            <wp:extent cx="1503707" cy="2307771"/>
+            <wp:effectExtent l="0" t="0" r="1270" b="0"/>
             <wp:docPr id="5" name="Picture 5" descr="Map&#10;&#10;Description automatically generated"/>
             <wp:cNvGraphicFramePr>
               <a:graphicFrameLocks xmlns:a="http://schemas.openxmlformats.org/drawingml/2006/main" noChangeAspect="1"/>
@@ -382,7 +577,7 @@
                     <pic:cNvPicPr/>
                   </pic:nvPicPr>
                   <pic:blipFill>
-                    <a:blip r:embed="rId9" cstate="print">
+                    <a:blip r:embed="rId13" cstate="print">
                       <a:extLst>
                         <a:ext uri="{28A0092B-C50C-407E-A947-70E740481C1C}">
                           <a14:useLocalDpi xmlns:a14="http://schemas.microsoft.com/office/drawing/2010/main" val="0"/>
@@ -396,7 +591,7 @@
                   <pic:spPr>
                     <a:xfrm>
                       <a:off x="0" y="0"/>
-                      <a:ext cx="1893920" cy="2906639"/>
+                      <a:ext cx="1522230" cy="2336198"/>
                     </a:xfrm>
                     <a:prstGeom prst="rect">
                       <a:avLst/>
@@ -416,9 +611,9 @@
           <w:noProof/>
         </w:rPr>
         <w:drawing>
-          <wp:inline distT="0" distB="0" distL="0" distR="0" wp14:anchorId="7BE83725" wp14:editId="7E1E4E77">
-            <wp:extent cx="1918607" cy="2877911"/>
-            <wp:effectExtent l="0" t="0" r="5715" b="0"/>
+          <wp:inline distT="0" distB="0" distL="0" distR="0" wp14:anchorId="7BE83725" wp14:editId="1BE2B0BF">
+            <wp:extent cx="1538514" cy="2307771"/>
+            <wp:effectExtent l="0" t="0" r="5080" b="0"/>
             <wp:docPr id="6" name="Picture 6" descr="Text&#10;&#10;Description automatically generated"/>
             <wp:cNvGraphicFramePr>
               <a:graphicFrameLocks xmlns:a="http://schemas.openxmlformats.org/drawingml/2006/main" noChangeAspect="1"/>
@@ -431,7 +626,7 @@
                     <pic:cNvPicPr/>
                   </pic:nvPicPr>
                   <pic:blipFill>
-                    <a:blip r:embed="rId10" cstate="print">
+                    <a:blip r:embed="rId14" cstate="print">
                       <a:extLst>
                         <a:ext uri="{28A0092B-C50C-407E-A947-70E740481C1C}">
                           <a14:useLocalDpi xmlns:a14="http://schemas.microsoft.com/office/drawing/2010/main" val="0"/>
@@ -445,7 +640,7 @@
                   <pic:spPr>
                     <a:xfrm>
                       <a:off x="0" y="0"/>
-                      <a:ext cx="1927519" cy="2891279"/>
+                      <a:ext cx="1550328" cy="2325492"/>
                     </a:xfrm>
                     <a:prstGeom prst="rect">
                       <a:avLst/>
@@ -458,22 +653,88 @@
         </w:drawing>
       </w:r>
     </w:p>
+    <w:p>
+      <w:pPr>
+        <w:jc w:val="center"/>
+      </w:pPr>
+    </w:p>
+    <w:p>
+      <w:pPr>
+        <w:jc w:val="center"/>
+      </w:pPr>
+      <w:r>
+        <w:rPr>
+          <w:noProof/>
+        </w:rPr>
+        <w:drawing>
+          <wp:inline distT="0" distB="0" distL="0" distR="0" wp14:anchorId="4E3D1430" wp14:editId="47B7AADE">
+            <wp:extent cx="3550920" cy="2663190"/>
+            <wp:effectExtent l="0" t="0" r="0" b="3810"/>
+            <wp:docPr id="9" name="Picture 9" descr="A group of people in a room&#10;&#10;Description automatically generated"/>
+            <wp:cNvGraphicFramePr>
+              <a:graphicFrameLocks xmlns:a="http://schemas.openxmlformats.org/drawingml/2006/main" noChangeAspect="1"/>
+            </wp:cNvGraphicFramePr>
+            <a:graphic xmlns:a="http://schemas.openxmlformats.org/drawingml/2006/main">
+              <a:graphicData uri="http://schemas.openxmlformats.org/drawingml/2006/picture">
+                <pic:pic xmlns:pic="http://schemas.openxmlformats.org/drawingml/2006/picture">
+                  <pic:nvPicPr>
+                    <pic:cNvPr id="9" name="Picture 9" descr="A group of people in a room&#10;&#10;Description automatically generated"/>
+                    <pic:cNvPicPr/>
+                  </pic:nvPicPr>
+                  <pic:blipFill>
+                    <a:blip r:embed="rId15" cstate="print">
+                      <a:extLst>
+                        <a:ext uri="{28A0092B-C50C-407E-A947-70E740481C1C}">
+                          <a14:useLocalDpi xmlns:a14="http://schemas.microsoft.com/office/drawing/2010/main" val="0"/>
+                        </a:ext>
+                      </a:extLst>
+                    </a:blip>
+                    <a:stretch>
+                      <a:fillRect/>
+                    </a:stretch>
+                  </pic:blipFill>
+                  <pic:spPr>
+                    <a:xfrm>
+                      <a:off x="0" y="0"/>
+                      <a:ext cx="3644823" cy="2733617"/>
+                    </a:xfrm>
+                    <a:prstGeom prst="rect">
+                      <a:avLst/>
+                    </a:prstGeom>
+                  </pic:spPr>
+                </pic:pic>
+              </a:graphicData>
+            </a:graphic>
+          </wp:inline>
+        </w:drawing>
+      </w:r>
+    </w:p>
     <w:p/>
-    <w:p/>
-    <w:p>
-      <w:pPr>
-        <w:jc w:val="center"/>
+    <w:p>
+      <w:pPr>
+        <w:jc w:val="center"/>
+        <w:rPr>
+          <w:color w:val="595959" w:themeColor="text1" w:themeTint="A6"/>
+          <w:sz w:val="72"/>
+          <w:szCs w:val="72"/>
+        </w:rPr>
       </w:pPr>
       <w:r>
         <w:rPr>
           <w:b/>
           <w:bCs/>
+          <w:color w:val="595959" w:themeColor="text1" w:themeTint="A6"/>
+          <w:sz w:val="72"/>
+          <w:szCs w:val="72"/>
         </w:rPr>
         <w:t>Site visit: The Archetype House</w:t>
       </w:r>
     </w:p>
     <w:p/>
     <w:p>
+      <w:pPr>
+        <w:jc w:val="center"/>
+      </w:pPr>
       <w:r>
         <w:rPr>
           <w:noProof/>
@@ -494,7 +755,7 @@
                     <pic:cNvPicPr/>
                   </pic:nvPicPr>
                   <pic:blipFill rotWithShape="1">
-                    <a:blip r:embed="rId11">
+                    <a:blip r:embed="rId16">
                       <a:extLst>
                         <a:ext uri="{28A0092B-C50C-407E-A947-70E740481C1C}">
                           <a14:useLocalDpi xmlns:a14="http://schemas.microsoft.com/office/drawing/2010/main" val="0"/>
@@ -528,10 +789,647 @@
         </w:drawing>
       </w:r>
     </w:p>
+    <w:p>
+      <w:pPr>
+        <w:jc w:val="center"/>
+      </w:pPr>
+    </w:p>
+    <w:p>
+      <w:pPr>
+        <w:jc w:val="center"/>
+      </w:pPr>
+    </w:p>
+    <w:p>
+      <w:pPr>
+        <w:jc w:val="center"/>
+      </w:pPr>
+      <w:r>
+        <w:rPr>
+          <w:noProof/>
+        </w:rPr>
+        <w:drawing>
+          <wp:inline distT="0" distB="0" distL="0" distR="0" wp14:anchorId="027DDFA1" wp14:editId="0FC8855D">
+            <wp:extent cx="4259880" cy="2396494"/>
+            <wp:effectExtent l="0" t="0" r="7620" b="3810"/>
+            <wp:docPr id="8" name="Picture 8" descr="A group of people in a room&#10;&#10;Description automatically generated"/>
+            <wp:cNvGraphicFramePr>
+              <a:graphicFrameLocks xmlns:a="http://schemas.openxmlformats.org/drawingml/2006/main" noChangeAspect="1"/>
+            </wp:cNvGraphicFramePr>
+            <a:graphic xmlns:a="http://schemas.openxmlformats.org/drawingml/2006/main">
+              <a:graphicData uri="http://schemas.openxmlformats.org/drawingml/2006/picture">
+                <pic:pic xmlns:pic="http://schemas.openxmlformats.org/drawingml/2006/picture">
+                  <pic:nvPicPr>
+                    <pic:cNvPr id="8" name="Picture 8" descr="A group of people in a room&#10;&#10;Description automatically generated"/>
+                    <pic:cNvPicPr/>
+                  </pic:nvPicPr>
+                  <pic:blipFill>
+                    <a:blip r:embed="rId17" cstate="print">
+                      <a:extLst>
+                        <a:ext uri="{28A0092B-C50C-407E-A947-70E740481C1C}">
+                          <a14:useLocalDpi xmlns:a14="http://schemas.microsoft.com/office/drawing/2010/main" val="0"/>
+                        </a:ext>
+                      </a:extLst>
+                    </a:blip>
+                    <a:stretch>
+                      <a:fillRect/>
+                    </a:stretch>
+                  </pic:blipFill>
+                  <pic:spPr>
+                    <a:xfrm>
+                      <a:off x="0" y="0"/>
+                      <a:ext cx="4284253" cy="2410205"/>
+                    </a:xfrm>
+                    <a:prstGeom prst="rect">
+                      <a:avLst/>
+                    </a:prstGeom>
+                  </pic:spPr>
+                </pic:pic>
+              </a:graphicData>
+            </a:graphic>
+          </wp:inline>
+        </w:drawing>
+      </w:r>
+    </w:p>
+    <w:p>
+      <w:pPr>
+        <w:ind w:right="1440" w:firstLine="804"/>
+        <w:jc w:val="center"/>
+        <w:rPr>
+          <w:rFonts w:ascii="Arial" w:hAnsi="Arial" w:cs="Arial"/>
+          <w:b/>
+          <w:bCs/>
+          <w:color w:val="4472C4" w:themeColor="accent1"/>
+          <w:sz w:val="72"/>
+          <w:szCs w:val="72"/>
+          <w14:shadow w14:blurRad="38100" w14:dist="25400" w14:dir="5400000" w14:sx="100000" w14:sy="100000" w14:kx="0" w14:ky="0" w14:algn="ctr">
+            <w14:srgbClr w14:val="6E747A">
+              <w14:alpha w14:val="57000"/>
+            </w14:srgbClr>
+          </w14:shadow>
+          <w14:textOutline w14:w="0" w14:cap="flat" w14:cmpd="sng" w14:algn="ctr">
+            <w14:noFill/>
+            <w14:prstDash w14:val="solid"/>
+            <w14:round/>
+          </w14:textOutline>
+        </w:rPr>
+      </w:pPr>
+      <w:r>
+        <w:rPr>
+          <w:rFonts w:ascii="Arial" w:hAnsi="Arial" w:cs="Arial"/>
+          <w:b/>
+          <w:bCs/>
+          <w:color w:val="4472C4" w:themeColor="accent1"/>
+          <w:sz w:val="72"/>
+          <w:szCs w:val="72"/>
+          <w14:shadow w14:blurRad="38100" w14:dist="25400" w14:dir="5400000" w14:sx="100000" w14:sy="100000" w14:kx="0" w14:ky="0" w14:algn="ctr">
+            <w14:srgbClr w14:val="6E747A">
+              <w14:alpha w14:val="57000"/>
+            </w14:srgbClr>
+          </w14:shadow>
+          <w14:textOutline w14:w="0" w14:cap="flat" w14:cmpd="sng" w14:algn="ctr">
+            <w14:noFill/>
+            <w14:prstDash w14:val="solid"/>
+            <w14:round/>
+          </w14:textOutline>
+        </w:rPr>
+        <w:lastRenderedPageBreak/>
+        <w:t>Path Planner</w:t>
+      </w:r>
+    </w:p>
+    <w:p>
+      <w:pPr>
+        <w:ind w:right="1440" w:firstLine="804"/>
+        <w:jc w:val="center"/>
+        <w:rPr>
+          <w:rFonts w:ascii="Arial" w:hAnsi="Arial" w:cs="Arial"/>
+          <w:color w:val="4472C4" w:themeColor="accent1"/>
+          <w:sz w:val="72"/>
+          <w:szCs w:val="72"/>
+          <w14:shadow w14:blurRad="38100" w14:dist="25400" w14:dir="5400000" w14:sx="100000" w14:sy="100000" w14:kx="0" w14:ky="0" w14:algn="ctr">
+            <w14:srgbClr w14:val="6E747A">
+              <w14:alpha w14:val="57000"/>
+            </w14:srgbClr>
+          </w14:shadow>
+          <w14:textOutline w14:w="0" w14:cap="flat" w14:cmpd="sng" w14:algn="ctr">
+            <w14:noFill/>
+            <w14:prstDash w14:val="solid"/>
+            <w14:round/>
+          </w14:textOutline>
+        </w:rPr>
+      </w:pPr>
+    </w:p>
+    <w:p>
+      <w:pPr>
+        <w:ind w:right="1440"/>
+        <w:rPr>
+          <w:rFonts w:ascii="Arial" w:hAnsi="Arial" w:cs="Arial"/>
+          <w:color w:val="4472C4" w:themeColor="accent1"/>
+          <w:sz w:val="72"/>
+          <w:szCs w:val="72"/>
+          <w14:shadow w14:blurRad="38100" w14:dist="25400" w14:dir="5400000" w14:sx="100000" w14:sy="100000" w14:kx="0" w14:ky="0" w14:algn="ctr">
+            <w14:srgbClr w14:val="6E747A">
+              <w14:alpha w14:val="57000"/>
+            </w14:srgbClr>
+          </w14:shadow>
+          <w14:textOutline w14:w="0" w14:cap="flat" w14:cmpd="sng" w14:algn="ctr">
+            <w14:noFill/>
+            <w14:prstDash w14:val="solid"/>
+            <w14:round/>
+          </w14:textOutline>
+        </w:rPr>
+      </w:pPr>
+      <w:r>
+        <w:rPr>
+          <w:rFonts w:ascii="Arial" w:hAnsi="Arial" w:cs="Arial"/>
+          <w:noProof/>
+          <w:color w:val="4472C4" w:themeColor="accent1"/>
+          <w:sz w:val="72"/>
+          <w:szCs w:val="72"/>
+        </w:rPr>
+        <w:drawing>
+          <wp:inline distT="0" distB="0" distL="0" distR="0" wp14:anchorId="143758B6" wp14:editId="72051E8D">
+            <wp:extent cx="4343400" cy="2883629"/>
+            <wp:effectExtent l="0" t="0" r="0" b="0"/>
+            <wp:docPr id="12" name="Picture 12" descr="Diagram, schematic&#10;&#10;Description automatically generated"/>
+            <wp:cNvGraphicFramePr>
+              <a:graphicFrameLocks xmlns:a="http://schemas.openxmlformats.org/drawingml/2006/main" noChangeAspect="1"/>
+            </wp:cNvGraphicFramePr>
+            <a:graphic xmlns:a="http://schemas.openxmlformats.org/drawingml/2006/main">
+              <a:graphicData uri="http://schemas.openxmlformats.org/drawingml/2006/picture">
+                <pic:pic xmlns:pic="http://schemas.openxmlformats.org/drawingml/2006/picture">
+                  <pic:nvPicPr>
+                    <pic:cNvPr id="10" name="Picture 10" descr="Diagram, schematic&#10;&#10;Description automatically generated"/>
+                    <pic:cNvPicPr/>
+                  </pic:nvPicPr>
+                  <pic:blipFill>
+                    <a:blip r:embed="rId18" cstate="print">
+                      <a:extLst>
+                        <a:ext uri="{28A0092B-C50C-407E-A947-70E740481C1C}">
+                          <a14:useLocalDpi xmlns:a14="http://schemas.microsoft.com/office/drawing/2010/main" val="0"/>
+                        </a:ext>
+                      </a:extLst>
+                    </a:blip>
+                    <a:stretch>
+                      <a:fillRect/>
+                    </a:stretch>
+                  </pic:blipFill>
+                  <pic:spPr>
+                    <a:xfrm>
+                      <a:off x="0" y="0"/>
+                      <a:ext cx="4343400" cy="2883629"/>
+                    </a:xfrm>
+                    <a:prstGeom prst="rect">
+                      <a:avLst/>
+                    </a:prstGeom>
+                  </pic:spPr>
+                </pic:pic>
+              </a:graphicData>
+            </a:graphic>
+          </wp:inline>
+        </w:drawing>
+      </w:r>
+      <w:r>
+        <w:rPr>
+          <w:rFonts w:ascii="Arial" w:hAnsi="Arial" w:cs="Arial"/>
+          <w:color w:val="4472C4" w:themeColor="accent1"/>
+          <w:sz w:val="72"/>
+          <w:szCs w:val="72"/>
+          <w14:shadow w14:blurRad="38100" w14:dist="25400" w14:dir="5400000" w14:sx="100000" w14:sy="100000" w14:kx="0" w14:ky="0" w14:algn="ctr">
+            <w14:srgbClr w14:val="6E747A">
+              <w14:alpha w14:val="57000"/>
+            </w14:srgbClr>
+          </w14:shadow>
+          <w14:textOutline w14:w="0" w14:cap="flat" w14:cmpd="sng" w14:algn="ctr">
+            <w14:noFill/>
+            <w14:prstDash w14:val="solid"/>
+            <w14:round/>
+          </w14:textOutline>
+        </w:rPr>
+        <w:t xml:space="preserve"> </w:t>
+      </w:r>
+    </w:p>
+    <w:p>
+      <w:pPr>
+        <w:jc w:val="center"/>
+      </w:pPr>
+    </w:p>
+    <w:p>
+      <w:pPr>
+        <w:ind w:right="1440"/>
+        <w:jc w:val="center"/>
+        <w:rPr>
+          <w:rFonts w:ascii="Arial" w:hAnsi="Arial" w:cs="Arial"/>
+          <w:color w:val="4472C4" w:themeColor="accent1"/>
+          <w:sz w:val="72"/>
+          <w:szCs w:val="72"/>
+          <w14:shadow w14:blurRad="38100" w14:dist="25400" w14:dir="5400000" w14:sx="100000" w14:sy="100000" w14:kx="0" w14:ky="0" w14:algn="ctr">
+            <w14:srgbClr w14:val="6E747A">
+              <w14:alpha w14:val="57000"/>
+            </w14:srgbClr>
+          </w14:shadow>
+          <w14:textOutline w14:w="0" w14:cap="flat" w14:cmpd="sng" w14:algn="ctr">
+            <w14:noFill/>
+            <w14:prstDash w14:val="solid"/>
+            <w14:round/>
+          </w14:textOutline>
+        </w:rPr>
+      </w:pPr>
+      <w:r>
+        <w:rPr>
+          <w:rFonts w:ascii="Arial" w:hAnsi="Arial" w:cs="Arial"/>
+          <w:noProof/>
+          <w:color w:val="4472C4" w:themeColor="accent1"/>
+          <w:sz w:val="72"/>
+          <w:szCs w:val="72"/>
+        </w:rPr>
+        <w:drawing>
+          <wp:inline distT="0" distB="0" distL="0" distR="0" wp14:anchorId="0D4A73A1" wp14:editId="7C429471">
+            <wp:extent cx="1562100" cy="1523688"/>
+            <wp:effectExtent l="0" t="0" r="0" b="635"/>
+            <wp:docPr id="14" name="Picture 14" descr="Graphical user interface, application&#10;&#10;Description automatically generated"/>
+            <wp:cNvGraphicFramePr>
+              <a:graphicFrameLocks xmlns:a="http://schemas.openxmlformats.org/drawingml/2006/main" noChangeAspect="1"/>
+            </wp:cNvGraphicFramePr>
+            <a:graphic xmlns:a="http://schemas.openxmlformats.org/drawingml/2006/main">
+              <a:graphicData uri="http://schemas.openxmlformats.org/drawingml/2006/picture">
+                <pic:pic xmlns:pic="http://schemas.openxmlformats.org/drawingml/2006/picture">
+                  <pic:nvPicPr>
+                    <pic:cNvPr id="12" name="Picture 12" descr="Graphical user interface, application&#10;&#10;Description automatically generated"/>
+                    <pic:cNvPicPr/>
+                  </pic:nvPicPr>
+                  <pic:blipFill rotWithShape="1">
+                    <a:blip r:embed="rId19" cstate="print">
+                      <a:extLst>
+                        <a:ext uri="{28A0092B-C50C-407E-A947-70E740481C1C}">
+                          <a14:useLocalDpi xmlns:a14="http://schemas.microsoft.com/office/drawing/2010/main" val="0"/>
+                        </a:ext>
+                      </a:extLst>
+                    </a:blip>
+                    <a:srcRect l="25000" r="24167" b="833"/>
+                    <a:stretch/>
+                  </pic:blipFill>
+                  <pic:spPr bwMode="auto">
+                    <a:xfrm>
+                      <a:off x="0" y="0"/>
+                      <a:ext cx="1567634" cy="1529086"/>
+                    </a:xfrm>
+                    <a:prstGeom prst="rect">
+                      <a:avLst/>
+                    </a:prstGeom>
+                    <a:ln>
+                      <a:noFill/>
+                    </a:ln>
+                    <a:extLst>
+                      <a:ext uri="{53640926-AAD7-44D8-BBD7-CCE9431645EC}">
+                        <a14:shadowObscured xmlns:a14="http://schemas.microsoft.com/office/drawing/2010/main"/>
+                      </a:ext>
+                    </a:extLst>
+                  </pic:spPr>
+                </pic:pic>
+              </a:graphicData>
+            </a:graphic>
+          </wp:inline>
+        </w:drawing>
+      </w:r>
+    </w:p>
+    <w:p>
+      <w:pPr>
+        <w:ind w:right="1440"/>
+        <w:jc w:val="center"/>
+        <w:rPr>
+          <w:rFonts w:ascii="Arial" w:hAnsi="Arial" w:cs="Arial"/>
+          <w:i/>
+          <w:iCs/>
+          <w:color w:val="FF0000"/>
+          <w:sz w:val="72"/>
+          <w:szCs w:val="72"/>
+          <w14:shadow w14:blurRad="38100" w14:dist="25400" w14:dir="5400000" w14:sx="100000" w14:sy="100000" w14:kx="0" w14:ky="0" w14:algn="ctr">
+            <w14:srgbClr w14:val="6E747A">
+              <w14:alpha w14:val="57000"/>
+            </w14:srgbClr>
+          </w14:shadow>
+          <w14:textOutline w14:w="0" w14:cap="flat" w14:cmpd="sng" w14:algn="ctr">
+            <w14:noFill/>
+            <w14:prstDash w14:val="solid"/>
+            <w14:round/>
+          </w14:textOutline>
+        </w:rPr>
+      </w:pPr>
+      <w:r>
+        <w:rPr>
+          <w:rFonts w:ascii="Arial" w:hAnsi="Arial" w:cs="Arial"/>
+          <w:i/>
+          <w:iCs/>
+          <w:color w:val="FF0000"/>
+          <w:sz w:val="72"/>
+          <w:szCs w:val="72"/>
+          <w14:shadow w14:blurRad="38100" w14:dist="25400" w14:dir="5400000" w14:sx="100000" w14:sy="100000" w14:kx="0" w14:ky="0" w14:algn="ctr">
+            <w14:srgbClr w14:val="6E747A">
+              <w14:alpha w14:val="57000"/>
+            </w14:srgbClr>
+          </w14:shadow>
+          <w14:textOutline w14:w="0" w14:cap="flat" w14:cmpd="sng" w14:algn="ctr">
+            <w14:noFill/>
+            <w14:prstDash w14:val="solid"/>
+            <w14:round/>
+          </w14:textOutline>
+        </w:rPr>
+        <w:t>Inspired by</w:t>
+      </w:r>
+    </w:p>
+    <w:p>
+      <w:pPr>
+        <w:ind w:right="1440"/>
+        <w:jc w:val="center"/>
+        <w:rPr>
+          <w:rFonts w:ascii="Arial" w:hAnsi="Arial" w:cs="Arial"/>
+          <w:color w:val="4472C4" w:themeColor="accent1"/>
+          <w:sz w:val="48"/>
+          <w:szCs w:val="48"/>
+          <w14:shadow w14:blurRad="38100" w14:dist="25400" w14:dir="5400000" w14:sx="100000" w14:sy="100000" w14:kx="0" w14:ky="0" w14:algn="ctr">
+            <w14:srgbClr w14:val="6E747A">
+              <w14:alpha w14:val="57000"/>
+            </w14:srgbClr>
+          </w14:shadow>
+          <w14:textOutline w14:w="0" w14:cap="flat" w14:cmpd="sng" w14:algn="ctr">
+            <w14:noFill/>
+            <w14:prstDash w14:val="solid"/>
+            <w14:round/>
+          </w14:textOutline>
+        </w:rPr>
+      </w:pPr>
+      <w:r>
+        <w:rPr>
+          <w:rFonts w:ascii="Arial" w:hAnsi="Arial" w:cs="Arial"/>
+          <w:color w:val="ED7D31" w:themeColor="accent2"/>
+          <w:sz w:val="48"/>
+          <w:szCs w:val="48"/>
+          <w14:shadow w14:blurRad="38100" w14:dist="25400" w14:dir="5400000" w14:sx="100000" w14:sy="100000" w14:kx="0" w14:ky="0" w14:algn="ctr">
+            <w14:srgbClr w14:val="6E747A">
+              <w14:alpha w14:val="57000"/>
+            </w14:srgbClr>
+          </w14:shadow>
+          <w14:textOutline w14:w="0" w14:cap="flat" w14:cmpd="sng" w14:algn="ctr">
+            <w14:noFill/>
+            <w14:prstDash w14:val="solid"/>
+            <w14:round/>
+          </w14:textOutline>
+        </w:rPr>
+        <w:t>Challenge</w:t>
+      </w:r>
+    </w:p>
+    <w:p>
+      <w:pPr>
+        <w:ind w:right="1440"/>
+        <w:jc w:val="center"/>
+        <w:rPr>
+          <w:rFonts w:ascii="Arial" w:hAnsi="Arial" w:cs="Arial"/>
+          <w:color w:val="00B050"/>
+          <w:sz w:val="48"/>
+          <w:szCs w:val="48"/>
+          <w14:shadow w14:blurRad="38100" w14:dist="25400" w14:dir="5400000" w14:sx="100000" w14:sy="100000" w14:kx="0" w14:ky="0" w14:algn="ctr">
+            <w14:srgbClr w14:val="6E747A">
+              <w14:alpha w14:val="57000"/>
+            </w14:srgbClr>
+          </w14:shadow>
+          <w14:textOutline w14:w="0" w14:cap="flat" w14:cmpd="sng" w14:algn="ctr">
+            <w14:noFill/>
+            <w14:prstDash w14:val="solid"/>
+            <w14:round/>
+          </w14:textOutline>
+        </w:rPr>
+      </w:pPr>
+      <w:r>
+        <w:rPr>
+          <w:rFonts w:ascii="Arial" w:hAnsi="Arial" w:cs="Arial"/>
+          <w:color w:val="00B050"/>
+          <w:sz w:val="48"/>
+          <w:szCs w:val="48"/>
+          <w14:shadow w14:blurRad="38100" w14:dist="25400" w14:dir="5400000" w14:sx="100000" w14:sy="100000" w14:kx="0" w14:ky="0" w14:algn="ctr">
+            <w14:srgbClr w14:val="6E747A">
+              <w14:alpha w14:val="57000"/>
+            </w14:srgbClr>
+          </w14:shadow>
+          <w14:textOutline w14:w="0" w14:cap="flat" w14:cmpd="sng" w14:algn="ctr">
+            <w14:noFill/>
+            <w14:prstDash w14:val="solid"/>
+            <w14:round/>
+          </w14:textOutline>
+        </w:rPr>
+        <w:t>Impact</w:t>
+      </w:r>
+    </w:p>
+    <w:p>
+      <w:pPr>
+        <w:ind w:right="1440"/>
+        <w:jc w:val="center"/>
+        <w:rPr>
+          <w:rFonts w:ascii="Arial" w:hAnsi="Arial" w:cs="Arial"/>
+          <w:color w:val="7030A0"/>
+          <w:sz w:val="48"/>
+          <w:szCs w:val="48"/>
+          <w14:shadow w14:blurRad="38100" w14:dist="25400" w14:dir="5400000" w14:sx="100000" w14:sy="100000" w14:kx="0" w14:ky="0" w14:algn="ctr">
+            <w14:srgbClr w14:val="6E747A">
+              <w14:alpha w14:val="57000"/>
+            </w14:srgbClr>
+          </w14:shadow>
+          <w14:textOutline w14:w="0" w14:cap="flat" w14:cmpd="sng" w14:algn="ctr">
+            <w14:noFill/>
+            <w14:prstDash w14:val="solid"/>
+            <w14:round/>
+          </w14:textOutline>
+        </w:rPr>
+      </w:pPr>
+      <w:r>
+        <w:rPr>
+          <w:rFonts w:ascii="Arial" w:hAnsi="Arial" w:cs="Arial"/>
+          <w:color w:val="7030A0"/>
+          <w:sz w:val="48"/>
+          <w:szCs w:val="48"/>
+          <w14:shadow w14:blurRad="38100" w14:dist="25400" w14:dir="5400000" w14:sx="100000" w14:sy="100000" w14:kx="0" w14:ky="0" w14:algn="ctr">
+            <w14:srgbClr w14:val="6E747A">
+              <w14:alpha w14:val="57000"/>
+            </w14:srgbClr>
+          </w14:shadow>
+          <w14:textOutline w14:w="0" w14:cap="flat" w14:cmpd="sng" w14:algn="ctr">
+            <w14:noFill/>
+            <w14:prstDash w14:val="solid"/>
+            <w14:round/>
+          </w14:textOutline>
+        </w:rPr>
+        <w:t>Fun</w:t>
+      </w:r>
+    </w:p>
+    <w:p>
+      <w:pPr>
+        <w:jc w:val="center"/>
+      </w:pPr>
+    </w:p>
+    <w:p>
+      <w:pPr>
+        <w:jc w:val="center"/>
+      </w:pPr>
+      <w:r>
+        <w:rPr>
+          <w:rFonts w:ascii="Arial" w:hAnsi="Arial" w:cs="Arial"/>
+          <w:noProof/>
+          <w:color w:val="4472C4" w:themeColor="accent1"/>
+          <w:sz w:val="72"/>
+          <w:szCs w:val="72"/>
+        </w:rPr>
+        <w:drawing>
+          <wp:inline distT="0" distB="0" distL="0" distR="0" wp14:anchorId="69848E15" wp14:editId="4EC41B96">
+            <wp:extent cx="4397736" cy="2491740"/>
+            <wp:effectExtent l="0" t="0" r="3175" b="3810"/>
+            <wp:docPr id="15" name="Picture 15" descr="Diagram&#10;&#10;Description automatically generated"/>
+            <wp:cNvGraphicFramePr>
+              <a:graphicFrameLocks xmlns:a="http://schemas.openxmlformats.org/drawingml/2006/main" noChangeAspect="1"/>
+            </wp:cNvGraphicFramePr>
+            <a:graphic xmlns:a="http://schemas.openxmlformats.org/drawingml/2006/main">
+              <a:graphicData uri="http://schemas.openxmlformats.org/drawingml/2006/picture">
+                <pic:pic xmlns:pic="http://schemas.openxmlformats.org/drawingml/2006/picture">
+                  <pic:nvPicPr>
+                    <pic:cNvPr id="11" name="Picture 11" descr="Diagram&#10;&#10;Description automatically generated"/>
+                    <pic:cNvPicPr/>
+                  </pic:nvPicPr>
+                  <pic:blipFill>
+                    <a:blip r:embed="rId20" cstate="print">
+                      <a:extLst>
+                        <a:ext uri="{28A0092B-C50C-407E-A947-70E740481C1C}">
+                          <a14:useLocalDpi xmlns:a14="http://schemas.microsoft.com/office/drawing/2010/main" val="0"/>
+                        </a:ext>
+                      </a:extLst>
+                    </a:blip>
+                    <a:stretch>
+                      <a:fillRect/>
+                    </a:stretch>
+                  </pic:blipFill>
+                  <pic:spPr>
+                    <a:xfrm>
+                      <a:off x="0" y="0"/>
+                      <a:ext cx="4407659" cy="2497362"/>
+                    </a:xfrm>
+                    <a:prstGeom prst="rect">
+                      <a:avLst/>
+                    </a:prstGeom>
+                  </pic:spPr>
+                </pic:pic>
+              </a:graphicData>
+            </a:graphic>
+          </wp:inline>
+        </w:drawing>
+      </w:r>
+    </w:p>
+    <w:p>
+      <w:pPr>
+        <w:jc w:val="center"/>
+      </w:pPr>
+    </w:p>
+    <w:p>
+      <w:r>
+        <w:rPr>
+          <w:noProof/>
+        </w:rPr>
+        <w:drawing>
+          <wp:inline distT="0" distB="0" distL="0" distR="0" wp14:anchorId="068F6D0E" wp14:editId="5125C249">
+            <wp:extent cx="1206947" cy="1243122"/>
+            <wp:effectExtent l="0" t="0" r="0" b="0"/>
+            <wp:docPr id="16" name="Picture 16"/>
+            <wp:cNvGraphicFramePr>
+              <a:graphicFrameLocks xmlns:a="http://schemas.openxmlformats.org/drawingml/2006/main" noChangeAspect="1"/>
+            </wp:cNvGraphicFramePr>
+            <a:graphic xmlns:a="http://schemas.openxmlformats.org/drawingml/2006/main">
+              <a:graphicData uri="http://schemas.openxmlformats.org/drawingml/2006/picture">
+                <pic:pic xmlns:pic="http://schemas.openxmlformats.org/drawingml/2006/picture">
+                  <pic:nvPicPr>
+                    <pic:cNvPr id="0" name="Picture 2"/>
+                    <pic:cNvPicPr>
+                      <a:picLocks noChangeAspect="1" noChangeArrowheads="1"/>
+                    </pic:cNvPicPr>
+                  </pic:nvPicPr>
+                  <pic:blipFill>
+                    <a:blip r:embed="rId21" cstate="print">
+                      <a:extLst>
+                        <a:ext uri="{28A0092B-C50C-407E-A947-70E740481C1C}">
+                          <a14:useLocalDpi xmlns:a14="http://schemas.microsoft.com/office/drawing/2010/main" val="0"/>
+                        </a:ext>
+                      </a:extLst>
+                    </a:blip>
+                    <a:srcRect/>
+                    <a:stretch>
+                      <a:fillRect/>
+                    </a:stretch>
+                  </pic:blipFill>
+                  <pic:spPr bwMode="auto">
+                    <a:xfrm>
+                      <a:off x="0" y="0"/>
+                      <a:ext cx="1215217" cy="1251640"/>
+                    </a:xfrm>
+                    <a:prstGeom prst="rect">
+                      <a:avLst/>
+                    </a:prstGeom>
+                    <a:noFill/>
+                  </pic:spPr>
+                </pic:pic>
+              </a:graphicData>
+            </a:graphic>
+          </wp:inline>
+        </w:drawing>
+      </w:r>
+      <w:r>
+        <w:t xml:space="preserve">                                        </w:t>
+      </w:r>
+      <w:r>
+        <w:rPr>
+          <w:noProof/>
+        </w:rPr>
+        <w:drawing>
+          <wp:inline distT="0" distB="0" distL="0" distR="0" wp14:anchorId="67C4C88E" wp14:editId="2DCBAA78">
+            <wp:extent cx="1842748" cy="1249680"/>
+            <wp:effectExtent l="0" t="0" r="5715" b="7620"/>
+            <wp:docPr id="17" name="Picture 17" descr="Diagram, shape&#10;&#10;Description automatically generated"/>
+            <wp:cNvGraphicFramePr>
+              <a:graphicFrameLocks xmlns:a="http://schemas.openxmlformats.org/drawingml/2006/main" noChangeAspect="1"/>
+            </wp:cNvGraphicFramePr>
+            <a:graphic xmlns:a="http://schemas.openxmlformats.org/drawingml/2006/main">
+              <a:graphicData uri="http://schemas.openxmlformats.org/drawingml/2006/picture">
+                <pic:pic xmlns:pic="http://schemas.openxmlformats.org/drawingml/2006/picture">
+                  <pic:nvPicPr>
+                    <pic:cNvPr id="17" name="Picture 17" descr="Diagram, shape&#10;&#10;Description automatically generated"/>
+                    <pic:cNvPicPr/>
+                  </pic:nvPicPr>
+                  <pic:blipFill>
+                    <a:blip r:embed="rId22">
+                      <a:extLst>
+                        <a:ext uri="{28A0092B-C50C-407E-A947-70E740481C1C}">
+                          <a14:useLocalDpi xmlns:a14="http://schemas.microsoft.com/office/drawing/2010/main" val="0"/>
+                        </a:ext>
+                      </a:extLst>
+                    </a:blip>
+                    <a:stretch>
+                      <a:fillRect/>
+                    </a:stretch>
+                  </pic:blipFill>
+                  <pic:spPr>
+                    <a:xfrm>
+                      <a:off x="0" y="0"/>
+                      <a:ext cx="1847267" cy="1252744"/>
+                    </a:xfrm>
+                    <a:prstGeom prst="rect">
+                      <a:avLst/>
+                    </a:prstGeom>
+                  </pic:spPr>
+                </pic:pic>
+              </a:graphicData>
+            </a:graphic>
+          </wp:inline>
+        </w:drawing>
+      </w:r>
+    </w:p>
     <w:sectPr>
-      <w:pgSz w:w="12240" w:h="15840"/>
+      <w:pgSz w:w="15840" w:h="12240" w:orient="landscape"/>
       <w:pgMar w:top="720" w:right="720" w:bottom="720" w:left="720" w:header="708" w:footer="708" w:gutter="0"/>
-      <w:cols w:space="720"/>
+      <w:cols w:num="2" w:space="720"/>
       <w:docGrid w:linePitch="360"/>
     </w:sectPr>
   </w:body>
@@ -1260,4 +2158,16 @@
     </a:ext>
   </a:extLst>
 </a:theme>
+</file>
+
+<file path=customXml/item1.xml><?xml version="1.0" encoding="utf-8"?>
+<b:Sources xmlns:b="http://schemas.openxmlformats.org/officeDocument/2006/bibliography" xmlns="http://schemas.openxmlformats.org/officeDocument/2006/bibliography" SelectedStyle="\APASixthEditionOfficeOnline.xsl" StyleName="APA" Version="6"/>
+</file>
+
+<file path=customXml/itemProps1.xml><?xml version="1.0" encoding="utf-8"?>
+<ds:datastoreItem xmlns:ds="http://schemas.openxmlformats.org/officeDocument/2006/customXml" ds:itemID="{512206C3-0AD9-4E23-B239-CFF64B51EA93}">
+  <ds:schemaRefs>
+    <ds:schemaRef ds:uri="http://schemas.openxmlformats.org/officeDocument/2006/bibliography"/>
+  </ds:schemaRefs>
+</ds:datastoreItem>
 </file>
</xml_diff>